<commit_message>
Final version with comments
</commit_message>
<xml_diff>
--- a/Assignments/3/Technical_Report_template_RTOP_48450.docx
+++ b/Assignments/3/Technical_Report_template_RTOP_48450.docx
@@ -125,23 +125,39 @@
         </w:rPr>
         <w:t>Student Name:</w:t>
       </w:r>
-    </w:p>
-    <w:p>
-      <w:pPr>
-        <w:ind w:left="720" w:firstLine="720"/>
+      <w:r>
         <w:rPr>
           <w:rFonts w:ascii="Times New Roman" w:hAnsi="Times New Roman" w:cs="Times New Roman"/>
           <w:sz w:val="44"/>
           <w:szCs w:val="44"/>
         </w:rPr>
-      </w:pPr>
-      <w:r>
+        <w:t xml:space="preserve"> Ryan Pereira</w:t>
+      </w:r>
+    </w:p>
+    <w:p>
+      <w:pPr>
+        <w:ind w:left="720" w:firstLine="720"/>
         <w:rPr>
           <w:rFonts w:ascii="Times New Roman" w:hAnsi="Times New Roman" w:cs="Times New Roman"/>
           <w:sz w:val="44"/>
           <w:szCs w:val="44"/>
         </w:rPr>
+      </w:pPr>
+      <w:r>
+        <w:rPr>
+          <w:rFonts w:ascii="Times New Roman" w:hAnsi="Times New Roman" w:cs="Times New Roman"/>
+          <w:sz w:val="44"/>
+          <w:szCs w:val="44"/>
+        </w:rPr>
         <w:t xml:space="preserve">Student ID: </w:t>
+      </w:r>
+      <w:r>
+        <w:rPr>
+          <w:rFonts w:ascii="Times New Roman" w:hAnsi="Times New Roman" w:cs="Times New Roman"/>
+          <w:sz w:val="44"/>
+          <w:szCs w:val="44"/>
+        </w:rPr>
+        <w:t>98112939</w:t>
       </w:r>
     </w:p>
     <w:p>
@@ -1146,8 +1162,6 @@
         </w:rPr>
         <w:fldChar w:fldCharType="end"/>
       </w:r>
-      <w:bookmarkStart w:id="0" w:name="_GoBack"/>
-      <w:bookmarkEnd w:id="0"/>
     </w:p>
     <w:p>
       <w:pPr>
@@ -1179,75 +1193,90 @@
       <w:pPr>
         <w:pStyle w:val="T1"/>
       </w:pPr>
-      <w:bookmarkStart w:id="1" w:name="_Toc452898125"/>
-      <w:bookmarkStart w:id="2" w:name="_Toc8218687"/>
+      <w:bookmarkStart w:id="0" w:name="_Toc452898125"/>
+      <w:bookmarkStart w:id="1" w:name="_Toc8218687"/>
       <w:r>
         <w:lastRenderedPageBreak/>
         <w:t>Introduction</w:t>
       </w:r>
+      <w:bookmarkEnd w:id="0"/>
       <w:bookmarkEnd w:id="1"/>
+    </w:p>
+    <w:p>
+      <w:pPr>
+        <w:rPr>
+          <w:rFonts w:ascii="Times New Roman" w:hAnsi="Times New Roman" w:cs="Times New Roman"/>
+        </w:rPr>
+      </w:pPr>
+      <w:r>
+        <w:rPr>
+          <w:rFonts w:ascii="Times New Roman" w:hAnsi="Times New Roman" w:cs="Times New Roman"/>
+        </w:rPr>
+        <w:t>In this section, an in</w:t>
+      </w:r>
+      <w:r>
+        <w:rPr>
+          <w:rFonts w:ascii="Times New Roman" w:hAnsi="Times New Roman" w:cs="Times New Roman"/>
+        </w:rPr>
+        <w:t>troduction about the assignment is presented and</w:t>
+      </w:r>
+      <w:r>
+        <w:rPr>
+          <w:rFonts w:ascii="Times New Roman" w:hAnsi="Times New Roman" w:cs="Times New Roman"/>
+        </w:rPr>
+        <w:t xml:space="preserve"> </w:t>
+      </w:r>
+      <w:r>
+        <w:rPr>
+          <w:rFonts w:ascii="Times New Roman" w:hAnsi="Times New Roman" w:cs="Times New Roman"/>
+        </w:rPr>
+        <w:t>some core</w:t>
+      </w:r>
+      <w:r>
+        <w:rPr>
+          <w:rFonts w:ascii="Times New Roman" w:hAnsi="Times New Roman" w:cs="Times New Roman"/>
+        </w:rPr>
+        <w:t xml:space="preserve"> technical </w:t>
+      </w:r>
+      <w:r>
+        <w:rPr>
+          <w:rFonts w:ascii="Times New Roman" w:hAnsi="Times New Roman" w:cs="Times New Roman"/>
+        </w:rPr>
+        <w:t xml:space="preserve">knowledge </w:t>
+      </w:r>
+      <w:r>
+        <w:rPr>
+          <w:rFonts w:ascii="Times New Roman" w:hAnsi="Times New Roman" w:cs="Times New Roman"/>
+        </w:rPr>
+        <w:t xml:space="preserve">that you will use </w:t>
+      </w:r>
+      <w:r>
+        <w:rPr>
+          <w:rFonts w:ascii="Times New Roman" w:hAnsi="Times New Roman" w:cs="Times New Roman"/>
+        </w:rPr>
+        <w:t>are highlighted</w:t>
+      </w:r>
+      <w:r>
+        <w:rPr>
+          <w:rFonts w:ascii="Times New Roman" w:hAnsi="Times New Roman" w:cs="Times New Roman"/>
+        </w:rPr>
+        <w:t>.</w:t>
+      </w:r>
+    </w:p>
+    <w:p>
+      <w:pPr>
+        <w:rPr>
+          <w:rFonts w:ascii="Times New Roman" w:hAnsi="Times New Roman" w:cs="Times New Roman"/>
+        </w:rPr>
+      </w:pPr>
+      <w:r>
+        <w:rPr>
+          <w:rFonts w:ascii="Times New Roman" w:hAnsi="Times New Roman" w:cs="Times New Roman"/>
+        </w:rPr>
+        <w:t xml:space="preserve">The Assignment is composed of two parts: CPU Scheduling and Paging in Virtual Memory. </w:t>
+      </w:r>
+      <w:bookmarkStart w:id="2" w:name="_GoBack"/>
       <w:bookmarkEnd w:id="2"/>
-    </w:p>
-    <w:p>
-      <w:pPr>
-        <w:rPr>
-          <w:rFonts w:ascii="Times New Roman" w:hAnsi="Times New Roman" w:cs="Times New Roman"/>
-        </w:rPr>
-      </w:pPr>
-      <w:r>
-        <w:rPr>
-          <w:rFonts w:ascii="Times New Roman" w:hAnsi="Times New Roman" w:cs="Times New Roman"/>
-        </w:rPr>
-        <w:t>In this section, an in</w:t>
-      </w:r>
-      <w:r>
-        <w:rPr>
-          <w:rFonts w:ascii="Times New Roman" w:hAnsi="Times New Roman" w:cs="Times New Roman"/>
-        </w:rPr>
-        <w:t>troduction about the assignment is presented and</w:t>
-      </w:r>
-      <w:r>
-        <w:rPr>
-          <w:rFonts w:ascii="Times New Roman" w:hAnsi="Times New Roman" w:cs="Times New Roman"/>
-        </w:rPr>
-        <w:t xml:space="preserve"> </w:t>
-      </w:r>
-      <w:r>
-        <w:rPr>
-          <w:rFonts w:ascii="Times New Roman" w:hAnsi="Times New Roman" w:cs="Times New Roman"/>
-        </w:rPr>
-        <w:t>some core</w:t>
-      </w:r>
-      <w:r>
-        <w:rPr>
-          <w:rFonts w:ascii="Times New Roman" w:hAnsi="Times New Roman" w:cs="Times New Roman"/>
-        </w:rPr>
-        <w:t xml:space="preserve"> technical </w:t>
-      </w:r>
-      <w:r>
-        <w:rPr>
-          <w:rFonts w:ascii="Times New Roman" w:hAnsi="Times New Roman" w:cs="Times New Roman"/>
-        </w:rPr>
-        <w:t xml:space="preserve">knowledge </w:t>
-      </w:r>
-      <w:r>
-        <w:rPr>
-          <w:rFonts w:ascii="Times New Roman" w:hAnsi="Times New Roman" w:cs="Times New Roman"/>
-        </w:rPr>
-        <w:t xml:space="preserve">that you will use </w:t>
-      </w:r>
-      <w:r>
-        <w:rPr>
-          <w:rFonts w:ascii="Times New Roman" w:hAnsi="Times New Roman" w:cs="Times New Roman"/>
-        </w:rPr>
-        <w:t>are highlighted</w:t>
-      </w:r>
-      <w:r>
-        <w:rPr>
-          <w:rFonts w:ascii="Times New Roman" w:hAnsi="Times New Roman" w:cs="Times New Roman"/>
-        </w:rPr>
-        <w:t>.</w:t>
-      </w:r>
     </w:p>
     <w:p>
       <w:pPr>
@@ -2840,6 +2869,7 @@
     <w:lsdException w:name="HTML Sample" w:semiHidden="1" w:unhideWhenUsed="1"/>
     <w:lsdException w:name="HTML Typewriter" w:semiHidden="1" w:unhideWhenUsed="1"/>
     <w:lsdException w:name="HTML Variable" w:semiHidden="1" w:unhideWhenUsed="1"/>
+    <w:lsdException w:name="Normal Table" w:semiHidden="1" w:unhideWhenUsed="1"/>
     <w:lsdException w:name="annotation subject" w:semiHidden="1" w:unhideWhenUsed="1"/>
     <w:lsdException w:name="No List" w:semiHidden="1" w:unhideWhenUsed="1"/>
     <w:lsdException w:name="Outline List 1" w:semiHidden="1" w:unhideWhenUsed="1"/>
@@ -2882,8 +2912,11 @@
     <w:lsdException w:name="Table Contemporary" w:semiHidden="1" w:unhideWhenUsed="1"/>
     <w:lsdException w:name="Table Elegant" w:semiHidden="1" w:unhideWhenUsed="1"/>
     <w:lsdException w:name="Table Professional" w:semiHidden="1" w:unhideWhenUsed="1"/>
+    <w:lsdException w:name="Table Subtle 1" w:semiHidden="1" w:unhideWhenUsed="1"/>
     <w:lsdException w:name="Table Subtle 2" w:semiHidden="1" w:unhideWhenUsed="1"/>
     <w:lsdException w:name="Table Web 1" w:semiHidden="1" w:unhideWhenUsed="1"/>
+    <w:lsdException w:name="Table Web 2" w:semiHidden="1" w:unhideWhenUsed="1"/>
+    <w:lsdException w:name="Table Web 3" w:semiHidden="1" w:unhideWhenUsed="1"/>
     <w:lsdException w:name="Balloon Text" w:semiHidden="1" w:unhideWhenUsed="1"/>
     <w:lsdException w:name="Table Grid" w:uiPriority="39"/>
     <w:lsdException w:name="Table Theme" w:semiHidden="1" w:unhideWhenUsed="1"/>
@@ -3693,7 +3726,7 @@
 </file>
 
 <file path=customXml/itemProps1.xml><?xml version="1.0" encoding="utf-8"?>
-<ds:datastoreItem xmlns:ds="http://schemas.openxmlformats.org/officeDocument/2006/customXml" ds:itemID="{780D7AF2-607B-436E-AA1B-42E3068105BE}">
+<ds:datastoreItem xmlns:ds="http://schemas.openxmlformats.org/officeDocument/2006/customXml" ds:itemID="{0A5384C4-EA4C-4388-B66C-60E8D89AD38B}">
   <ds:schemaRefs>
     <ds:schemaRef ds:uri="http://schemas.openxmlformats.org/officeDocument/2006/bibliography"/>
   </ds:schemaRefs>

</xml_diff>